<commit_message>
ClearScript 7.0 RC: Removed all C++/CLI code, paving the way for non-Windows builds and resolving GitHub Issue #197; switched to static linking for V8 and C++ libraries; added initial support for .NET Core 3.1 on Linux and macOS; added V8ScriptEngineFlags.EnableTaskPromiseConversion to resolve GitHub Issue #198; updated managed code to leverage C# 7.3 features; updated build, deployment, and debugging documentation, resolving GitHub Issue #199. Tested with V8 8.6.395.17.
</commit_message>
<xml_diff>
--- a/ClearScript/doc/Examples.docx
+++ b/ClearScript/doc/Examples.docx
@@ -1,6 +1,6 @@
 
 <file path=word/document.xml><?xml version="1.0" encoding="utf-8"?>
-<w:document xmlns:wpc="http://schemas.microsoft.com/office/word/2010/wordprocessingCanvas" xmlns:cx="http://schemas.microsoft.com/office/drawing/2014/chartex" xmlns:cx1="http://schemas.microsoft.com/office/drawing/2015/9/8/chartex" xmlns:cx2="http://schemas.microsoft.com/office/drawing/2015/10/21/chartex" xmlns:cx3="http://schemas.microsoft.com/office/drawing/2016/5/9/chartex" xmlns:cx4="http://schemas.microsoft.com/office/drawing/2016/5/10/chartex" xmlns:cx5="http://schemas.microsoft.com/office/drawing/2016/5/11/chartex" xmlns:cx6="http://schemas.microsoft.com/office/drawing/2016/5/12/chartex" xmlns:cx7="http://schemas.microsoft.com/office/drawing/2016/5/13/chartex" xmlns:cx8="http://schemas.microsoft.com/office/drawing/2016/5/14/chartex" xmlns:mc="http://schemas.openxmlformats.org/markup-compatibility/2006" xmlns:o="urn:schemas-microsoft-com:office:office" xmlns:r="http://schemas.openxmlformats.org/officeDocument/2006/relationships" xmlns:m="http://schemas.openxmlformats.org/officeDocument/2006/math" xmlns:v="urn:schemas-microsoft-com:vml" xmlns:wp14="http://schemas.microsoft.com/office/word/2010/wordprocessingDrawing" xmlns:wp="http://schemas.openxmlformats.org/drawingml/2006/wordprocessingDrawing" xmlns:w10="urn:schemas-microsoft-com:office:word" xmlns:w="http://schemas.openxmlformats.org/wordprocessingml/2006/main" xmlns:w14="http://schemas.microsoft.com/office/word/2010/wordml" xmlns:w15="http://schemas.microsoft.com/office/word/2012/wordml" xmlns:w16se="http://schemas.microsoft.com/office/word/2015/wordml/symex" xmlns:wpg="http://schemas.microsoft.com/office/word/2010/wordprocessingGroup" xmlns:wpi="http://schemas.microsoft.com/office/word/2010/wordprocessingInk" xmlns:wne="http://schemas.microsoft.com/office/word/2006/wordml" xmlns:wps="http://schemas.microsoft.com/office/word/2010/wordprocessingShape" mc:Ignorable="w14 w15 w16se wp14">
+<w:document xmlns:wpc="http://schemas.microsoft.com/office/word/2010/wordprocessingCanvas" xmlns:cx="http://schemas.microsoft.com/office/drawing/2014/chartex" xmlns:cx1="http://schemas.microsoft.com/office/drawing/2015/9/8/chartex" xmlns:cx2="http://schemas.microsoft.com/office/drawing/2015/10/21/chartex" xmlns:cx3="http://schemas.microsoft.com/office/drawing/2016/5/9/chartex" xmlns:cx4="http://schemas.microsoft.com/office/drawing/2016/5/10/chartex" xmlns:cx5="http://schemas.microsoft.com/office/drawing/2016/5/11/chartex" xmlns:cx6="http://schemas.microsoft.com/office/drawing/2016/5/12/chartex" xmlns:cx7="http://schemas.microsoft.com/office/drawing/2016/5/13/chartex" xmlns:cx8="http://schemas.microsoft.com/office/drawing/2016/5/14/chartex" xmlns:mc="http://schemas.openxmlformats.org/markup-compatibility/2006" xmlns:aink="http://schemas.microsoft.com/office/drawing/2016/ink" xmlns:am3d="http://schemas.microsoft.com/office/drawing/2017/model3d" xmlns:o="urn:schemas-microsoft-com:office:office" xmlns:r="http://schemas.openxmlformats.org/officeDocument/2006/relationships" xmlns:m="http://schemas.openxmlformats.org/officeDocument/2006/math" xmlns:v="urn:schemas-microsoft-com:vml" xmlns:wp14="http://schemas.microsoft.com/office/word/2010/wordprocessingDrawing" xmlns:wp="http://schemas.openxmlformats.org/drawingml/2006/wordprocessingDrawing" xmlns:w10="urn:schemas-microsoft-com:office:word" xmlns:w="http://schemas.openxmlformats.org/wordprocessingml/2006/main" xmlns:w14="http://schemas.microsoft.com/office/word/2010/wordml" xmlns:w15="http://schemas.microsoft.com/office/word/2012/wordml" xmlns:w16cex="http://schemas.microsoft.com/office/word/2018/wordml/cex" xmlns:w16cid="http://schemas.microsoft.com/office/word/2016/wordml/cid" xmlns:w16="http://schemas.microsoft.com/office/word/2018/wordml" xmlns:w16se="http://schemas.microsoft.com/office/word/2015/wordml/symex" xmlns:wpg="http://schemas.microsoft.com/office/word/2010/wordprocessingGroup" xmlns:wpi="http://schemas.microsoft.com/office/word/2010/wordprocessingInk" xmlns:wne="http://schemas.microsoft.com/office/word/2006/wordml" xmlns:wps="http://schemas.microsoft.com/office/word/2010/wordprocessingShape" mc:Ignorable="w14 w15 w16se w16cid w16 w16cex wp14">
   <w:body>
     <w:p>
       <w:pPr>
@@ -137,6 +137,42 @@
           <w:sz w:val="20"/>
           <w:szCs w:val="20"/>
         </w:rPr>
+        <w:t xml:space="preserve"> Microsoft.ClearScript;</w:t>
+      </w:r>
+    </w:p>
+    <w:p>
+      <w:pPr>
+        <w:keepNext/>
+        <w:shd w:val="clear" w:color="auto" w:fill="F2F2F2" w:themeFill="background1" w:themeFillShade="F2"/>
+        <w:autoSpaceDE w:val="0"/>
+        <w:autoSpaceDN w:val="0"/>
+        <w:adjustRightInd w:val="0"/>
+        <w:spacing w:before="0" w:line="240" w:lineRule="auto"/>
+        <w:ind w:left="720" w:right="720"/>
+        <w:rPr>
+          <w:rFonts w:ascii="Consolas" w:hAnsi="Consolas" w:cs="Consolas"/>
+          <w:noProof/>
+          <w:sz w:val="20"/>
+          <w:szCs w:val="20"/>
+        </w:rPr>
+      </w:pPr>
+      <w:r>
+        <w:rPr>
+          <w:rFonts w:ascii="Consolas" w:hAnsi="Consolas" w:cs="Consolas"/>
+          <w:noProof/>
+          <w:color w:val="0000FF"/>
+          <w:sz w:val="20"/>
+          <w:szCs w:val="20"/>
+        </w:rPr>
+        <w:t>using</w:t>
+      </w:r>
+      <w:r>
+        <w:rPr>
+          <w:rFonts w:ascii="Consolas" w:hAnsi="Consolas" w:cs="Consolas"/>
+          <w:noProof/>
+          <w:sz w:val="20"/>
+          <w:szCs w:val="20"/>
+        </w:rPr>
         <w:t xml:space="preserve"> Microsoft.ClearScript.JavaScript;</w:t>
       </w:r>
     </w:p>
@@ -3304,7 +3340,6 @@
           <w:szCs w:val="20"/>
         </w:rPr>
       </w:pPr>
-      <w:bookmarkStart w:id="2" w:name="_GoBack"/>
       <w:r>
         <w:rPr>
           <w:rFonts w:ascii="Consolas" w:hAnsi="Consolas" w:cs="Consolas"/>
@@ -3558,7 +3593,6 @@
         </w:rPr>
         <w:t>1, 2, 3, 4, 5</w:t>
       </w:r>
-      <w:bookmarkEnd w:id="2"/>
     </w:p>
     <w:sectPr>
       <w:pgSz w:w="12240" w:h="15840"/>
@@ -3571,7 +3605,7 @@
 </file>
 
 <file path=word/endnotes.xml><?xml version="1.0" encoding="utf-8"?>
-<w:endnotes xmlns:wpc="http://schemas.microsoft.com/office/word/2010/wordprocessingCanvas" xmlns:cx="http://schemas.microsoft.com/office/drawing/2014/chartex" xmlns:cx1="http://schemas.microsoft.com/office/drawing/2015/9/8/chartex" xmlns:cx2="http://schemas.microsoft.com/office/drawing/2015/10/21/chartex" xmlns:cx3="http://schemas.microsoft.com/office/drawing/2016/5/9/chartex" xmlns:cx4="http://schemas.microsoft.com/office/drawing/2016/5/10/chartex" xmlns:cx5="http://schemas.microsoft.com/office/drawing/2016/5/11/chartex" xmlns:cx6="http://schemas.microsoft.com/office/drawing/2016/5/12/chartex" xmlns:cx7="http://schemas.microsoft.com/office/drawing/2016/5/13/chartex" xmlns:cx8="http://schemas.microsoft.com/office/drawing/2016/5/14/chartex" xmlns:mc="http://schemas.openxmlformats.org/markup-compatibility/2006" xmlns:o="urn:schemas-microsoft-com:office:office" xmlns:r="http://schemas.openxmlformats.org/officeDocument/2006/relationships" xmlns:m="http://schemas.openxmlformats.org/officeDocument/2006/math" xmlns:v="urn:schemas-microsoft-com:vml" xmlns:wp14="http://schemas.microsoft.com/office/word/2010/wordprocessingDrawing" xmlns:wp="http://schemas.openxmlformats.org/drawingml/2006/wordprocessingDrawing" xmlns:w10="urn:schemas-microsoft-com:office:word" xmlns:w="http://schemas.openxmlformats.org/wordprocessingml/2006/main" xmlns:w14="http://schemas.microsoft.com/office/word/2010/wordml" xmlns:w15="http://schemas.microsoft.com/office/word/2012/wordml" xmlns:w16se="http://schemas.microsoft.com/office/word/2015/wordml/symex" xmlns:wpg="http://schemas.microsoft.com/office/word/2010/wordprocessingGroup" xmlns:wpi="http://schemas.microsoft.com/office/word/2010/wordprocessingInk" xmlns:wne="http://schemas.microsoft.com/office/word/2006/wordml" xmlns:wps="http://schemas.microsoft.com/office/word/2010/wordprocessingShape" mc:Ignorable="w14 w15 w16se wp14">
+<w:endnotes xmlns:wpc="http://schemas.microsoft.com/office/word/2010/wordprocessingCanvas" xmlns:cx="http://schemas.microsoft.com/office/drawing/2014/chartex" xmlns:cx1="http://schemas.microsoft.com/office/drawing/2015/9/8/chartex" xmlns:cx2="http://schemas.microsoft.com/office/drawing/2015/10/21/chartex" xmlns:cx3="http://schemas.microsoft.com/office/drawing/2016/5/9/chartex" xmlns:cx4="http://schemas.microsoft.com/office/drawing/2016/5/10/chartex" xmlns:cx5="http://schemas.microsoft.com/office/drawing/2016/5/11/chartex" xmlns:cx6="http://schemas.microsoft.com/office/drawing/2016/5/12/chartex" xmlns:cx7="http://schemas.microsoft.com/office/drawing/2016/5/13/chartex" xmlns:cx8="http://schemas.microsoft.com/office/drawing/2016/5/14/chartex" xmlns:mc="http://schemas.openxmlformats.org/markup-compatibility/2006" xmlns:aink="http://schemas.microsoft.com/office/drawing/2016/ink" xmlns:am3d="http://schemas.microsoft.com/office/drawing/2017/model3d" xmlns:o="urn:schemas-microsoft-com:office:office" xmlns:r="http://schemas.openxmlformats.org/officeDocument/2006/relationships" xmlns:m="http://schemas.openxmlformats.org/officeDocument/2006/math" xmlns:v="urn:schemas-microsoft-com:vml" xmlns:wp14="http://schemas.microsoft.com/office/word/2010/wordprocessingDrawing" xmlns:wp="http://schemas.openxmlformats.org/drawingml/2006/wordprocessingDrawing" xmlns:w10="urn:schemas-microsoft-com:office:word" xmlns:w="http://schemas.openxmlformats.org/wordprocessingml/2006/main" xmlns:w14="http://schemas.microsoft.com/office/word/2010/wordml" xmlns:w15="http://schemas.microsoft.com/office/word/2012/wordml" xmlns:w16cex="http://schemas.microsoft.com/office/word/2018/wordml/cex" xmlns:w16cid="http://schemas.microsoft.com/office/word/2016/wordml/cid" xmlns:w16="http://schemas.microsoft.com/office/word/2018/wordml" xmlns:w16se="http://schemas.microsoft.com/office/word/2015/wordml/symex" xmlns:wpg="http://schemas.microsoft.com/office/word/2010/wordprocessingGroup" xmlns:wpi="http://schemas.microsoft.com/office/word/2010/wordprocessingInk" xmlns:wne="http://schemas.microsoft.com/office/word/2006/wordml" xmlns:wps="http://schemas.microsoft.com/office/word/2010/wordprocessingShape" mc:Ignorable="w14 w15 w16se w16cid w16 w16cex wp14">
   <w:endnote w:type="separator" w:id="-1">
     <w:p>
       <w:pPr>
@@ -3596,7 +3630,7 @@
 </file>
 
 <file path=word/footnotes.xml><?xml version="1.0" encoding="utf-8"?>
-<w:footnotes xmlns:wpc="http://schemas.microsoft.com/office/word/2010/wordprocessingCanvas" xmlns:cx="http://schemas.microsoft.com/office/drawing/2014/chartex" xmlns:cx1="http://schemas.microsoft.com/office/drawing/2015/9/8/chartex" xmlns:cx2="http://schemas.microsoft.com/office/drawing/2015/10/21/chartex" xmlns:cx3="http://schemas.microsoft.com/office/drawing/2016/5/9/chartex" xmlns:cx4="http://schemas.microsoft.com/office/drawing/2016/5/10/chartex" xmlns:cx5="http://schemas.microsoft.com/office/drawing/2016/5/11/chartex" xmlns:cx6="http://schemas.microsoft.com/office/drawing/2016/5/12/chartex" xmlns:cx7="http://schemas.microsoft.com/office/drawing/2016/5/13/chartex" xmlns:cx8="http://schemas.microsoft.com/office/drawing/2016/5/14/chartex" xmlns:mc="http://schemas.openxmlformats.org/markup-compatibility/2006" xmlns:o="urn:schemas-microsoft-com:office:office" xmlns:r="http://schemas.openxmlformats.org/officeDocument/2006/relationships" xmlns:m="http://schemas.openxmlformats.org/officeDocument/2006/math" xmlns:v="urn:schemas-microsoft-com:vml" xmlns:wp14="http://schemas.microsoft.com/office/word/2010/wordprocessingDrawing" xmlns:wp="http://schemas.openxmlformats.org/drawingml/2006/wordprocessingDrawing" xmlns:w10="urn:schemas-microsoft-com:office:word" xmlns:w="http://schemas.openxmlformats.org/wordprocessingml/2006/main" xmlns:w14="http://schemas.microsoft.com/office/word/2010/wordml" xmlns:w15="http://schemas.microsoft.com/office/word/2012/wordml" xmlns:w16se="http://schemas.microsoft.com/office/word/2015/wordml/symex" xmlns:wpg="http://schemas.microsoft.com/office/word/2010/wordprocessingGroup" xmlns:wpi="http://schemas.microsoft.com/office/word/2010/wordprocessingInk" xmlns:wne="http://schemas.microsoft.com/office/word/2006/wordml" xmlns:wps="http://schemas.microsoft.com/office/word/2010/wordprocessingShape" mc:Ignorable="w14 w15 w16se wp14">
+<w:footnotes xmlns:wpc="http://schemas.microsoft.com/office/word/2010/wordprocessingCanvas" xmlns:cx="http://schemas.microsoft.com/office/drawing/2014/chartex" xmlns:cx1="http://schemas.microsoft.com/office/drawing/2015/9/8/chartex" xmlns:cx2="http://schemas.microsoft.com/office/drawing/2015/10/21/chartex" xmlns:cx3="http://schemas.microsoft.com/office/drawing/2016/5/9/chartex" xmlns:cx4="http://schemas.microsoft.com/office/drawing/2016/5/10/chartex" xmlns:cx5="http://schemas.microsoft.com/office/drawing/2016/5/11/chartex" xmlns:cx6="http://schemas.microsoft.com/office/drawing/2016/5/12/chartex" xmlns:cx7="http://schemas.microsoft.com/office/drawing/2016/5/13/chartex" xmlns:cx8="http://schemas.microsoft.com/office/drawing/2016/5/14/chartex" xmlns:mc="http://schemas.openxmlformats.org/markup-compatibility/2006" xmlns:aink="http://schemas.microsoft.com/office/drawing/2016/ink" xmlns:am3d="http://schemas.microsoft.com/office/drawing/2017/model3d" xmlns:o="urn:schemas-microsoft-com:office:office" xmlns:r="http://schemas.openxmlformats.org/officeDocument/2006/relationships" xmlns:m="http://schemas.openxmlformats.org/officeDocument/2006/math" xmlns:v="urn:schemas-microsoft-com:vml" xmlns:wp14="http://schemas.microsoft.com/office/word/2010/wordprocessingDrawing" xmlns:wp="http://schemas.openxmlformats.org/drawingml/2006/wordprocessingDrawing" xmlns:w10="urn:schemas-microsoft-com:office:word" xmlns:w="http://schemas.openxmlformats.org/wordprocessingml/2006/main" xmlns:w14="http://schemas.microsoft.com/office/word/2010/wordml" xmlns:w15="http://schemas.microsoft.com/office/word/2012/wordml" xmlns:w16cex="http://schemas.microsoft.com/office/word/2018/wordml/cex" xmlns:w16cid="http://schemas.microsoft.com/office/word/2016/wordml/cid" xmlns:w16="http://schemas.microsoft.com/office/word/2018/wordml" xmlns:w16se="http://schemas.microsoft.com/office/word/2015/wordml/symex" xmlns:wpg="http://schemas.microsoft.com/office/word/2010/wordprocessingGroup" xmlns:wpi="http://schemas.microsoft.com/office/word/2010/wordprocessingInk" xmlns:wne="http://schemas.microsoft.com/office/word/2006/wordml" xmlns:wps="http://schemas.microsoft.com/office/word/2010/wordprocessingShape" mc:Ignorable="w14 w15 w16se w16cid w16 w16cex wp14">
   <w:footnote w:type="separator" w:id="-1">
     <w:p>
       <w:pPr>
@@ -3621,7 +3655,7 @@
 </file>
 
 <file path=word/numbering.xml><?xml version="1.0" encoding="utf-8"?>
-<w:numbering xmlns:wpc="http://schemas.microsoft.com/office/word/2010/wordprocessingCanvas" xmlns:cx="http://schemas.microsoft.com/office/drawing/2014/chartex" xmlns:cx1="http://schemas.microsoft.com/office/drawing/2015/9/8/chartex" xmlns:cx2="http://schemas.microsoft.com/office/drawing/2015/10/21/chartex" xmlns:cx3="http://schemas.microsoft.com/office/drawing/2016/5/9/chartex" xmlns:cx4="http://schemas.microsoft.com/office/drawing/2016/5/10/chartex" xmlns:cx5="http://schemas.microsoft.com/office/drawing/2016/5/11/chartex" xmlns:cx6="http://schemas.microsoft.com/office/drawing/2016/5/12/chartex" xmlns:cx7="http://schemas.microsoft.com/office/drawing/2016/5/13/chartex" xmlns:cx8="http://schemas.microsoft.com/office/drawing/2016/5/14/chartex" xmlns:mc="http://schemas.openxmlformats.org/markup-compatibility/2006" xmlns:o="urn:schemas-microsoft-com:office:office" xmlns:r="http://schemas.openxmlformats.org/officeDocument/2006/relationships" xmlns:m="http://schemas.openxmlformats.org/officeDocument/2006/math" xmlns:v="urn:schemas-microsoft-com:vml" xmlns:wp14="http://schemas.microsoft.com/office/word/2010/wordprocessingDrawing" xmlns:wp="http://schemas.openxmlformats.org/drawingml/2006/wordprocessingDrawing" xmlns:w10="urn:schemas-microsoft-com:office:word" xmlns:w="http://schemas.openxmlformats.org/wordprocessingml/2006/main" xmlns:w14="http://schemas.microsoft.com/office/word/2010/wordml" xmlns:w15="http://schemas.microsoft.com/office/word/2012/wordml" xmlns:w16se="http://schemas.microsoft.com/office/word/2015/wordml/symex" xmlns:wpg="http://schemas.microsoft.com/office/word/2010/wordprocessingGroup" xmlns:wpi="http://schemas.microsoft.com/office/word/2010/wordprocessingInk" xmlns:wne="http://schemas.microsoft.com/office/word/2006/wordml" xmlns:wps="http://schemas.microsoft.com/office/word/2010/wordprocessingShape" mc:Ignorable="w14 w15 w16se wp14">
+<w:numbering xmlns:wpc="http://schemas.microsoft.com/office/word/2010/wordprocessingCanvas" xmlns:cx="http://schemas.microsoft.com/office/drawing/2014/chartex" xmlns:cx1="http://schemas.microsoft.com/office/drawing/2015/9/8/chartex" xmlns:cx2="http://schemas.microsoft.com/office/drawing/2015/10/21/chartex" xmlns:cx3="http://schemas.microsoft.com/office/drawing/2016/5/9/chartex" xmlns:cx4="http://schemas.microsoft.com/office/drawing/2016/5/10/chartex" xmlns:cx5="http://schemas.microsoft.com/office/drawing/2016/5/11/chartex" xmlns:cx6="http://schemas.microsoft.com/office/drawing/2016/5/12/chartex" xmlns:cx7="http://schemas.microsoft.com/office/drawing/2016/5/13/chartex" xmlns:cx8="http://schemas.microsoft.com/office/drawing/2016/5/14/chartex" xmlns:mc="http://schemas.openxmlformats.org/markup-compatibility/2006" xmlns:aink="http://schemas.microsoft.com/office/drawing/2016/ink" xmlns:am3d="http://schemas.microsoft.com/office/drawing/2017/model3d" xmlns:o="urn:schemas-microsoft-com:office:office" xmlns:r="http://schemas.openxmlformats.org/officeDocument/2006/relationships" xmlns:m="http://schemas.openxmlformats.org/officeDocument/2006/math" xmlns:v="urn:schemas-microsoft-com:vml" xmlns:wp14="http://schemas.microsoft.com/office/word/2010/wordprocessingDrawing" xmlns:wp="http://schemas.openxmlformats.org/drawingml/2006/wordprocessingDrawing" xmlns:w10="urn:schemas-microsoft-com:office:word" xmlns:w="http://schemas.openxmlformats.org/wordprocessingml/2006/main" xmlns:w14="http://schemas.microsoft.com/office/word/2010/wordml" xmlns:w15="http://schemas.microsoft.com/office/word/2012/wordml" xmlns:w16cex="http://schemas.microsoft.com/office/word/2018/wordml/cex" xmlns:w16cid="http://schemas.microsoft.com/office/word/2016/wordml/cid" xmlns:w16="http://schemas.microsoft.com/office/word/2018/wordml" xmlns:w16se="http://schemas.microsoft.com/office/word/2015/wordml/symex" xmlns:wpg="http://schemas.microsoft.com/office/word/2010/wordprocessingGroup" xmlns:wpi="http://schemas.microsoft.com/office/word/2010/wordprocessingInk" xmlns:wne="http://schemas.microsoft.com/office/word/2006/wordml" xmlns:wps="http://schemas.microsoft.com/office/word/2010/wordprocessingShape" mc:Ignorable="w14 w15 w16se w16cid w16 w16cex wp14">
   <w:abstractNum w:abstractNumId="0" w15:restartNumberingAfterBreak="0">
     <w:nsid w:val="2074372B"/>
     <w:multiLevelType w:val="hybridMultilevel"/>
@@ -3897,7 +3931,7 @@
 </file>
 
 <file path=word/styles.xml><?xml version="1.0" encoding="utf-8"?>
-<w:styles xmlns:mc="http://schemas.openxmlformats.org/markup-compatibility/2006" xmlns:r="http://schemas.openxmlformats.org/officeDocument/2006/relationships" xmlns:w="http://schemas.openxmlformats.org/wordprocessingml/2006/main" xmlns:w14="http://schemas.microsoft.com/office/word/2010/wordml" xmlns:w15="http://schemas.microsoft.com/office/word/2012/wordml" xmlns:w16se="http://schemas.microsoft.com/office/word/2015/wordml/symex" mc:Ignorable="w14 w15 w16se">
+<w:styles xmlns:mc="http://schemas.openxmlformats.org/markup-compatibility/2006" xmlns:r="http://schemas.openxmlformats.org/officeDocument/2006/relationships" xmlns:w="http://schemas.openxmlformats.org/wordprocessingml/2006/main" xmlns:w14="http://schemas.microsoft.com/office/word/2010/wordml" xmlns:w15="http://schemas.microsoft.com/office/word/2012/wordml" xmlns:w16cex="http://schemas.microsoft.com/office/word/2018/wordml/cex" xmlns:w16cid="http://schemas.microsoft.com/office/word/2016/wordml/cid" xmlns:w16="http://schemas.microsoft.com/office/word/2018/wordml" xmlns:w16se="http://schemas.microsoft.com/office/word/2015/wordml/symex" mc:Ignorable="w14 w15 w16se w16cid w16 w16cex">
   <w:docDefaults>
     <w:rPrDefault>
       <w:rPr>
@@ -3913,7 +3947,7 @@
       </w:pPr>
     </w:pPrDefault>
   </w:docDefaults>
-  <w:latentStyles w:defLockedState="0" w:defUIPriority="99" w:defSemiHidden="0" w:defUnhideWhenUsed="0" w:defQFormat="0" w:count="374">
+  <w:latentStyles w:defLockedState="0" w:defUIPriority="99" w:defSemiHidden="0" w:defUnhideWhenUsed="0" w:defQFormat="0" w:count="376">
     <w:lsdException w:name="Normal" w:uiPriority="0" w:qFormat="1"/>
     <w:lsdException w:name="heading 1" w:uiPriority="9" w:qFormat="1"/>
     <w:lsdException w:name="heading 2" w:semiHidden="1" w:uiPriority="9" w:unhideWhenUsed="1" w:qFormat="1"/>
@@ -4019,7 +4053,6 @@
     <w:lsdException w:name="HTML Sample" w:semiHidden="1" w:unhideWhenUsed="1"/>
     <w:lsdException w:name="HTML Typewriter" w:semiHidden="1" w:unhideWhenUsed="1"/>
     <w:lsdException w:name="HTML Variable" w:semiHidden="1" w:unhideWhenUsed="1"/>
-    <w:lsdException w:name="Normal Table" w:semiHidden="1" w:unhideWhenUsed="1"/>
     <w:lsdException w:name="annotation subject" w:semiHidden="1" w:unhideWhenUsed="1"/>
     <w:lsdException w:name="No List" w:semiHidden="1" w:unhideWhenUsed="1"/>
     <w:lsdException w:name="Outline List 1" w:semiHidden="1" w:unhideWhenUsed="1"/>
@@ -4065,11 +4098,9 @@
     <w:lsdException w:name="Table Subtle 1" w:semiHidden="1" w:unhideWhenUsed="1"/>
     <w:lsdException w:name="Table Subtle 2" w:semiHidden="1" w:unhideWhenUsed="1"/>
     <w:lsdException w:name="Table Web 1" w:semiHidden="1" w:unhideWhenUsed="1"/>
-    <w:lsdException w:name="Table Web 2" w:semiHidden="1" w:unhideWhenUsed="1"/>
     <w:lsdException w:name="Table Web 3" w:semiHidden="1" w:unhideWhenUsed="1"/>
     <w:lsdException w:name="Balloon Text" w:semiHidden="1" w:unhideWhenUsed="1"/>
     <w:lsdException w:name="Table Grid" w:uiPriority="59"/>
-    <w:lsdException w:name="Table Theme" w:semiHidden="1" w:unhideWhenUsed="1"/>
     <w:lsdException w:name="Placeholder Text" w:semiHidden="1"/>
     <w:lsdException w:name="No Spacing" w:uiPriority="1" w:qFormat="1"/>
     <w:lsdException w:name="Light Shading" w:uiPriority="60"/>
@@ -4288,6 +4319,8 @@
     <w:lsdException w:name="Mention" w:semiHidden="1" w:unhideWhenUsed="1"/>
     <w:lsdException w:name="Smart Hyperlink" w:semiHidden="1" w:unhideWhenUsed="1"/>
     <w:lsdException w:name="Hashtag" w:semiHidden="1" w:unhideWhenUsed="1"/>
+    <w:lsdException w:name="Unresolved Mention" w:semiHidden="1" w:unhideWhenUsed="1"/>
+    <w:lsdException w:name="Smart Link" w:semiHidden="1" w:unhideWhenUsed="1"/>
   </w:latentStyles>
   <w:style w:type="paragraph" w:default="1" w:styleId="Normal">
     <w:name w:val="Normal"/>

</xml_diff>